<commit_message>
correct the email add
</commit_message>
<xml_diff>
--- a/document/Robotics2024_Mobile_Robot_Challenge_Team.docx
+++ b/document/Robotics2024_Mobile_Robot_Challenge_Team.docx
@@ -4,7 +4,7 @@
   <w:body>
     <w:p>
       <w:pPr>
-        <w:pStyle w:val="3"/>
+        <w:pStyle w:val="7"/>
         <w:jc w:val="center"/>
         <w:rPr>
           <w:lang w:val="en-US"/>
@@ -117,7 +117,7 @@
     </w:p>
     <w:tbl>
       <w:tblPr>
-        <w:tblStyle w:val="5"/>
+        <w:tblStyle w:val="6"/>
         <w:tblW w:w="0" w:type="auto"/>
         <w:tblInd w:w="0" w:type="dxa"/>
         <w:tblBorders>
@@ -140,8 +140,8 @@
         <w:gridCol w:w="1252"/>
         <w:gridCol w:w="1769"/>
         <w:gridCol w:w="1353"/>
-        <w:gridCol w:w="3144"/>
-        <w:gridCol w:w="1525"/>
+        <w:gridCol w:w="3139"/>
+        <w:gridCol w:w="1316"/>
       </w:tblGrid>
       <w:tr>
         <w:tc>
@@ -325,16 +325,10 @@
             </w:pPr>
             <w:r>
               <w:rPr>
-                <w:lang w:val="en-US" w:eastAsia="zh-CN"/>
-              </w:rPr>
-              <w:t>S</w:t>
-            </w:r>
-            <w:r>
-              <w:rPr>
                 <w:rFonts w:hint="eastAsia"/>
                 <w:lang w:val="en-US" w:eastAsia="zh-CN"/>
               </w:rPr>
-              <w:t>4043707</w:t>
+              <w:t>s4043707</w:t>
             </w:r>
             <w:r>
               <w:rPr>
@@ -468,16 +462,7 @@
                 <w:rFonts w:hint="eastAsia" w:eastAsiaTheme="minorEastAsia"/>
                 <w:lang w:val="en-US" w:eastAsia="zh-CN"/>
               </w:rPr>
-              <w:t>0</w:t>
-            </w:r>
-            <w:bookmarkStart w:id="0" w:name="_GoBack"/>
-            <w:bookmarkEnd w:id="0"/>
-            <w:r>
-              <w:rPr>
-                <w:rFonts w:hint="eastAsia" w:eastAsiaTheme="minorEastAsia"/>
-                <w:lang w:val="en-US" w:eastAsia="zh-CN"/>
-              </w:rPr>
-              <w:t>685838237‬</w:t>
+              <w:t>0685838237‬</w:t>
             </w:r>
           </w:p>
         </w:tc>
@@ -718,6 +703,8 @@
                 <w:lang w:val="en-US"/>
               </w:rPr>
             </w:pPr>
+            <w:bookmarkStart w:id="0" w:name="_GoBack"/>
+            <w:bookmarkEnd w:id="0"/>
           </w:p>
         </w:tc>
         <w:tc>
@@ -841,7 +828,7 @@
     </w:p>
     <w:tbl>
       <w:tblPr>
-        <w:tblStyle w:val="5"/>
+        <w:tblStyle w:val="6"/>
         <w:tblW w:w="0" w:type="auto"/>
         <w:tblInd w:w="0" w:type="dxa"/>
         <w:tblBorders>
@@ -861,10 +848,10 @@
         </w:tblCellMar>
       </w:tblPr>
       <w:tblGrid>
-        <w:gridCol w:w="1332"/>
-        <w:gridCol w:w="1321"/>
-        <w:gridCol w:w="5367"/>
-        <w:gridCol w:w="1222"/>
+        <w:gridCol w:w="1126"/>
+        <w:gridCol w:w="1661"/>
+        <w:gridCol w:w="5095"/>
+        <w:gridCol w:w="1360"/>
       </w:tblGrid>
       <w:tr>
         <w:tc>
@@ -1014,14 +1001,14 @@
             </w:r>
             <w:r>
               <w:rPr>
-                <w:rStyle w:val="7"/>
+                <w:rStyle w:val="5"/>
                 <w:lang w:val="en-US"/>
               </w:rPr>
               <w:t>https://docs.sunfounder.com/projects/picar-4wd/en/latest/</w:t>
             </w:r>
             <w:r>
               <w:rPr>
-                <w:rStyle w:val="7"/>
+                <w:rStyle w:val="5"/>
                 <w:lang w:val="en-US"/>
               </w:rPr>
               <w:fldChar w:fldCharType="end"/>
@@ -1111,14 +1098,14 @@
             </w:r>
             <w:r>
               <w:rPr>
-                <w:rStyle w:val="7"/>
+                <w:rStyle w:val="5"/>
                 <w:lang w:val="en-US"/>
               </w:rPr>
               <w:t>https://docs.sunfounder.com/projects/picar-4wd/en/latest/</w:t>
             </w:r>
             <w:r>
               <w:rPr>
-                <w:rStyle w:val="7"/>
+                <w:rStyle w:val="5"/>
                 <w:lang w:val="en-US"/>
               </w:rPr>
               <w:fldChar w:fldCharType="end"/>
@@ -1208,14 +1195,14 @@
             </w:r>
             <w:r>
               <w:rPr>
-                <w:rStyle w:val="7"/>
+                <w:rStyle w:val="5"/>
                 <w:lang w:val="en-US"/>
               </w:rPr>
               <w:t>https://docs.sunfounder.com/projects/picar-x/en/latest/</w:t>
             </w:r>
             <w:r>
               <w:rPr>
-                <w:rStyle w:val="7"/>
+                <w:rStyle w:val="5"/>
                 <w:lang w:val="en-US"/>
               </w:rPr>
               <w:fldChar w:fldCharType="end"/>
@@ -1305,14 +1292,14 @@
             </w:r>
             <w:r>
               <w:rPr>
-                <w:rStyle w:val="7"/>
+                <w:rStyle w:val="5"/>
                 <w:lang w:val="en-US"/>
               </w:rPr>
               <w:t>https://www.piborg.org/robots-1/yetiborg-v2</w:t>
             </w:r>
             <w:r>
               <w:rPr>
-                <w:rStyle w:val="7"/>
+                <w:rStyle w:val="5"/>
                 <w:lang w:val="en-US"/>
               </w:rPr>
               <w:fldChar w:fldCharType="end"/>
@@ -1402,14 +1389,14 @@
             </w:r>
             <w:r>
               <w:rPr>
-                <w:rStyle w:val="7"/>
+                <w:rStyle w:val="5"/>
                 <w:lang w:val="en-US"/>
               </w:rPr>
               <w:t>https://www.waveshare.com/wiki/JetRacer_AI_Kit</w:t>
             </w:r>
             <w:r>
               <w:rPr>
-                <w:rStyle w:val="7"/>
+                <w:rStyle w:val="5"/>
                 <w:lang w:val="en-US"/>
               </w:rPr>
               <w:fldChar w:fldCharType="end"/>
@@ -1805,7 +1792,7 @@
       <w:szCs w:val="32"/>
     </w:rPr>
   </w:style>
-  <w:style w:type="character" w:default="1" w:styleId="6">
+  <w:style w:type="character" w:default="1" w:styleId="3">
     <w:name w:val="Default Paragraph Font"/>
     <w:semiHidden/>
     <w:unhideWhenUsed/>
@@ -1825,7 +1812,40 @@
       </w:tblCellMar>
     </w:tblPr>
   </w:style>
-  <w:style w:type="paragraph" w:styleId="3">
+  <w:style w:type="character" w:styleId="5">
+    <w:name w:val="Hyperlink"/>
+    <w:basedOn w:val="3"/>
+    <w:unhideWhenUsed/>
+    <w:uiPriority w:val="99"/>
+    <w:rPr>
+      <w:color w:val="0563C1" w:themeColor="hyperlink"/>
+      <w:u w:val="single"/>
+      <w14:textFill>
+        <w14:solidFill>
+          <w14:schemeClr w14:val="hlink"/>
+        </w14:solidFill>
+      </w14:textFill>
+    </w:rPr>
+  </w:style>
+  <w:style w:type="table" w:styleId="6">
+    <w:name w:val="Table Grid"/>
+    <w:basedOn w:val="4"/>
+    <w:uiPriority w:val="39"/>
+    <w:pPr>
+      <w:spacing w:after="0" w:line="240" w:lineRule="auto"/>
+    </w:pPr>
+    <w:tblPr>
+      <w:tblBorders>
+        <w:top w:val="single" w:color="auto" w:sz="4" w:space="0"/>
+        <w:left w:val="single" w:color="auto" w:sz="4" w:space="0"/>
+        <w:bottom w:val="single" w:color="auto" w:sz="4" w:space="0"/>
+        <w:right w:val="single" w:color="auto" w:sz="4" w:space="0"/>
+        <w:insideH w:val="single" w:color="auto" w:sz="4" w:space="0"/>
+        <w:insideV w:val="single" w:color="auto" w:sz="4" w:space="0"/>
+      </w:tblBorders>
+    </w:tblPr>
+  </w:style>
+  <w:style w:type="paragraph" w:styleId="7">
     <w:name w:val="Title"/>
     <w:basedOn w:val="1"/>
     <w:next w:val="1"/>
@@ -1844,43 +1864,10 @@
       <w:szCs w:val="56"/>
     </w:rPr>
   </w:style>
-  <w:style w:type="table" w:styleId="5">
-    <w:name w:val="Table Grid"/>
-    <w:basedOn w:val="4"/>
-    <w:uiPriority w:val="39"/>
-    <w:pPr>
-      <w:spacing w:after="0" w:line="240" w:lineRule="auto"/>
-    </w:pPr>
-    <w:tblPr>
-      <w:tblBorders>
-        <w:top w:val="single" w:color="auto" w:sz="4" w:space="0"/>
-        <w:left w:val="single" w:color="auto" w:sz="4" w:space="0"/>
-        <w:bottom w:val="single" w:color="auto" w:sz="4" w:space="0"/>
-        <w:right w:val="single" w:color="auto" w:sz="4" w:space="0"/>
-        <w:insideH w:val="single" w:color="auto" w:sz="4" w:space="0"/>
-        <w:insideV w:val="single" w:color="auto" w:sz="4" w:space="0"/>
-      </w:tblBorders>
-    </w:tblPr>
-  </w:style>
-  <w:style w:type="character" w:styleId="7">
-    <w:name w:val="Hyperlink"/>
-    <w:basedOn w:val="6"/>
-    <w:unhideWhenUsed/>
-    <w:uiPriority w:val="99"/>
-    <w:rPr>
-      <w:color w:val="0563C1" w:themeColor="hyperlink"/>
-      <w:u w:val="single"/>
-      <w14:textFill>
-        <w14:solidFill>
-          <w14:schemeClr w14:val="hlink"/>
-        </w14:solidFill>
-      </w14:textFill>
-    </w:rPr>
-  </w:style>
   <w:style w:type="character" w:customStyle="1" w:styleId="8">
     <w:name w:val="Title Char"/>
-    <w:basedOn w:val="6"/>
-    <w:link w:val="3"/>
+    <w:basedOn w:val="3"/>
+    <w:link w:val="7"/>
     <w:uiPriority w:val="10"/>
     <w:rPr>
       <w:rFonts w:asciiTheme="majorHAnsi" w:hAnsiTheme="majorHAnsi" w:eastAsiaTheme="majorEastAsia" w:cstheme="majorBidi"/>
@@ -1892,7 +1879,7 @@
   </w:style>
   <w:style w:type="character" w:customStyle="1" w:styleId="9">
     <w:name w:val="Heading 1 Char"/>
-    <w:basedOn w:val="6"/>
+    <w:basedOn w:val="3"/>
     <w:link w:val="2"/>
     <w:uiPriority w:val="9"/>
     <w:rPr>
@@ -1904,7 +1891,7 @@
   </w:style>
   <w:style w:type="character" w:customStyle="1" w:styleId="10">
     <w:name w:val="Unresolved Mention"/>
-    <w:basedOn w:val="6"/>
+    <w:basedOn w:val="3"/>
     <w:semiHidden/>
     <w:unhideWhenUsed/>
     <w:uiPriority w:val="99"/>

</xml_diff>